<commit_message>
cleaned binary files for docs
</commit_message>
<xml_diff>
--- a/docs/Tucil2_13520124.docx
+++ b/docs/Tucil2_13520124.docx
@@ -11235,7 +11235,7 @@
           <w:szCs w:val="21"/>
           <w:lang w:eastAsia="id-ID"/>
         </w:rPr>
-        <w:t>        Menggabungkan titik yang berada di dalam list leftRes dan rightRes</w:t>
+        <w:t>        FUNGSI MERGE</w:t>
       </w:r>
     </w:p>
     <w:p>
@@ -11258,7 +11258,7 @@
           <w:szCs w:val="21"/>
           <w:lang w:eastAsia="id-ID"/>
         </w:rPr>
-        <w:t>        (hasil divide and conquer) dengan titik absis minimum/maksimum.</w:t>
+        <w:t>        Menggabungkan titik yang berada di dalam list leftRes dan rightRes</w:t>
       </w:r>
     </w:p>
     <w:p>
@@ -11281,7 +11281,7 @@
           <w:szCs w:val="21"/>
           <w:lang w:eastAsia="id-ID"/>
         </w:rPr>
-        <w:t>        Argumen fungsi:</w:t>
+        <w:t>        (hasil divide and conquer) dengan titik absis minimum/maksimum.</w:t>
       </w:r>
     </w:p>
     <w:p>
@@ -11304,7 +11304,7 @@
           <w:szCs w:val="21"/>
           <w:lang w:eastAsia="id-ID"/>
         </w:rPr>
-        <w:t>            - leftRes, rightRes: hasil dari divideLeft dan divideRight</w:t>
+        <w:t>        Argumen fungsi:</w:t>
       </w:r>
     </w:p>
     <w:p>
@@ -11327,7 +11327,7 @@
           <w:szCs w:val="21"/>
           <w:lang w:eastAsia="id-ID"/>
         </w:rPr>
-        <w:t>            - minAbs, maxAbs: titik dengan absis minimum/maksimum</w:t>
+        <w:t>            - leftRes, rightRes: hasil dari divideLeft dan divideRight</w:t>
       </w:r>
     </w:p>
     <w:p>
@@ -11350,7 +11350,7 @@
           <w:szCs w:val="21"/>
           <w:lang w:eastAsia="id-ID"/>
         </w:rPr>
-        <w:t>        '''</w:t>
+        <w:t>            - minAbs, maxAbs: titik dengan absis minimum/maksimum</w:t>
       </w:r>
     </w:p>
     <w:p>
@@ -11362,58 +11362,18 @@
           <w:color w:val="ABB2BF"/>
           <w:sz w:val="21"/>
           <w:szCs w:val="21"/>
-          <w:lang w:val="en-US" w:eastAsia="id-ID"/>
-        </w:rPr>
-      </w:pPr>
-      <w:r>
-        <w:rPr>
-          <w:rFonts w:ascii="Consolas" w:eastAsia="Times New Roman" w:hAnsi="Consolas" w:cs="Times New Roman"/>
-          <w:color w:val="ABB2BF"/>
-          <w:sz w:val="21"/>
-          <w:szCs w:val="21"/>
-          <w:lang w:eastAsia="id-ID"/>
-        </w:rPr>
-        <w:t xml:space="preserve">        </w:t>
-      </w:r>
-      <w:r>
-        <w:rPr>
-          <w:rFonts w:ascii="Consolas" w:eastAsia="Times New Roman" w:hAnsi="Consolas" w:cs="Times New Roman"/>
-          <w:color w:val="E06C75"/>
-          <w:sz w:val="21"/>
-          <w:szCs w:val="21"/>
-          <w:lang w:eastAsia="id-ID"/>
-        </w:rPr>
-        <w:t>mergedList</w:t>
-      </w:r>
-      <w:r>
-        <w:rPr>
-          <w:rFonts w:ascii="Consolas" w:eastAsia="Times New Roman" w:hAnsi="Consolas" w:cs="Times New Roman"/>
-          <w:color w:val="ABB2BF"/>
-          <w:sz w:val="21"/>
-          <w:szCs w:val="21"/>
-          <w:lang w:eastAsia="id-ID"/>
-        </w:rPr>
-        <w:t xml:space="preserve"> </w:t>
-      </w:r>
-      <w:r>
-        <w:rPr>
-          <w:rFonts w:ascii="Consolas" w:eastAsia="Times New Roman" w:hAnsi="Consolas" w:cs="Times New Roman"/>
-          <w:color w:val="56B6C2"/>
-          <w:sz w:val="21"/>
-          <w:szCs w:val="21"/>
-          <w:lang w:eastAsia="id-ID"/>
-        </w:rPr>
-        <w:t>=</w:t>
-      </w:r>
-      <w:r>
-        <w:rPr>
-          <w:rFonts w:ascii="Consolas" w:eastAsia="Times New Roman" w:hAnsi="Consolas" w:cs="Times New Roman"/>
-          <w:color w:val="ABB2BF"/>
-          <w:sz w:val="21"/>
-          <w:szCs w:val="21"/>
-          <w:lang w:eastAsia="id-ID"/>
-        </w:rPr>
-        <w:t xml:space="preserve"> []</w:t>
+          <w:lang w:eastAsia="id-ID"/>
+        </w:rPr>
+      </w:pPr>
+      <w:r>
+        <w:rPr>
+          <w:rFonts w:ascii="Consolas" w:eastAsia="Times New Roman" w:hAnsi="Consolas" w:cs="Times New Roman"/>
+          <w:color w:val="98C379"/>
+          <w:sz w:val="21"/>
+          <w:szCs w:val="21"/>
+          <w:lang w:eastAsia="id-ID"/>
+        </w:rPr>
+        <w:t>        '''</w:t>
       </w:r>
     </w:p>
     <w:p>
@@ -11425,9 +11385,59 @@
           <w:color w:val="ABB2BF"/>
           <w:sz w:val="21"/>
           <w:szCs w:val="21"/>
-          <w:lang w:val="en-US" w:eastAsia="id-ID"/>
-        </w:rPr>
-      </w:pPr>
+          <w:lang w:eastAsia="id-ID"/>
+        </w:rPr>
+      </w:pPr>
+      <w:r>
+        <w:rPr>
+          <w:rFonts w:ascii="Consolas" w:eastAsia="Times New Roman" w:hAnsi="Consolas" w:cs="Times New Roman"/>
+          <w:color w:val="ABB2BF"/>
+          <w:sz w:val="21"/>
+          <w:szCs w:val="21"/>
+          <w:lang w:eastAsia="id-ID"/>
+        </w:rPr>
+        <w:t xml:space="preserve">        </w:t>
+      </w:r>
+      <w:r>
+        <w:rPr>
+          <w:rFonts w:ascii="Consolas" w:eastAsia="Times New Roman" w:hAnsi="Consolas" w:cs="Times New Roman"/>
+          <w:color w:val="E06C75"/>
+          <w:sz w:val="21"/>
+          <w:szCs w:val="21"/>
+          <w:lang w:eastAsia="id-ID"/>
+        </w:rPr>
+        <w:t>mergedList</w:t>
+      </w:r>
+      <w:r>
+        <w:rPr>
+          <w:rFonts w:ascii="Consolas" w:eastAsia="Times New Roman" w:hAnsi="Consolas" w:cs="Times New Roman"/>
+          <w:color w:val="ABB2BF"/>
+          <w:sz w:val="21"/>
+          <w:szCs w:val="21"/>
+          <w:lang w:eastAsia="id-ID"/>
+        </w:rPr>
+        <w:t xml:space="preserve"> </w:t>
+      </w:r>
+      <w:r>
+        <w:rPr>
+          <w:rFonts w:ascii="Consolas" w:eastAsia="Times New Roman" w:hAnsi="Consolas" w:cs="Times New Roman"/>
+          <w:color w:val="56B6C2"/>
+          <w:sz w:val="21"/>
+          <w:szCs w:val="21"/>
+          <w:lang w:eastAsia="id-ID"/>
+        </w:rPr>
+        <w:t>=</w:t>
+      </w:r>
+      <w:r>
+        <w:rPr>
+          <w:rFonts w:ascii="Consolas" w:eastAsia="Times New Roman" w:hAnsi="Consolas" w:cs="Times New Roman"/>
+          <w:color w:val="ABB2BF"/>
+          <w:sz w:val="21"/>
+          <w:szCs w:val="21"/>
+          <w:lang w:eastAsia="id-ID"/>
+        </w:rPr>
+        <w:t xml:space="preserve"> []</w:t>
+      </w:r>
     </w:p>
     <w:p>
       <w:pPr>
@@ -24099,6 +24109,33 @@
     </w:p>
     <w:p>
       <w:pPr>
+        <w:rPr>
+          <w:lang w:val="en-US" w:eastAsia="id-ID"/>
+        </w:rPr>
+      </w:pPr>
+      <w:r>
+        <w:rPr>
+          <w:lang w:val="en-US" w:eastAsia="id-ID"/>
+        </w:rPr>
+        <w:t xml:space="preserve">(bagian #%% membagi file main.py menjadi </w:t>
+      </w:r>
+      <w:r>
+        <w:rPr>
+          <w:i/>
+          <w:iCs/>
+          <w:lang w:val="en-US" w:eastAsia="id-ID"/>
+        </w:rPr>
+        <w:t>cells</w:t>
+      </w:r>
+      <w:r>
+        <w:rPr>
+          <w:lang w:val="en-US" w:eastAsia="id-ID"/>
+        </w:rPr>
+        <w:t xml:space="preserve"> seperti di Jupyter Notebook apabila digunakan pada Visual Studio Code dengan Python Extension)</w:t>
+      </w:r>
+    </w:p>
+    <w:p>
+      <w:pPr>
         <w:shd w:val="clear" w:color="auto" w:fill="23272E"/>
         <w:spacing w:after="0" w:line="285" w:lineRule="atLeast"/>
         <w:rPr>
@@ -26371,6 +26408,7 @@
           <w:szCs w:val="21"/>
           <w:lang w:eastAsia="id-ID"/>
         </w:rPr>
+        <w:lastRenderedPageBreak/>
         <w:t xml:space="preserve">    </w:t>
       </w:r>
       <w:r>
@@ -26997,7 +27035,6 @@
           <w:szCs w:val="21"/>
           <w:lang w:eastAsia="id-ID"/>
         </w:rPr>
-        <w:lastRenderedPageBreak/>
         <w:t>plt</w:t>
       </w:r>
       <w:r>
@@ -29350,6 +29387,7 @@
       </w:pPr>
       <w:bookmarkStart w:id="5" w:name="_Toc96675274"/>
       <w:r>
+        <w:lastRenderedPageBreak/>
         <w:t xml:space="preserve">BAB </w:t>
       </w:r>
       <w:r>

</xml_diff>